<commit_message>
Se añadio los esquemas de la base de datos
</commit_message>
<xml_diff>
--- a/Sistema de gestión de material de laboratorio.docx
+++ b/Sistema de gestión de material de laboratorio.docx
@@ -3497,8 +3497,6 @@
         <w:pStyle w:val="Ttulo1"/>
       </w:pPr>
       <w:bookmarkStart w:id="0" w:name="_Toc420672589"/>
-      <w:bookmarkStart w:id="1" w:name="_GoBack"/>
-      <w:bookmarkEnd w:id="1"/>
       <w:r>
         <w:lastRenderedPageBreak/>
         <w:t>Introducción</w:t>
@@ -3517,19 +3515,30 @@
       <w:pPr>
         <w:pStyle w:val="Ttulo1"/>
       </w:pPr>
-      <w:bookmarkStart w:id="2" w:name="_Toc420672590"/>
+      <w:bookmarkStart w:id="1" w:name="_Toc420672590"/>
       <w:r>
         <w:t>Organización</w:t>
+      </w:r>
+      <w:bookmarkEnd w:id="1"/>
+    </w:p>
+    <w:p>
+      <w:pPr>
+        <w:pStyle w:val="Ttulo2"/>
+      </w:pPr>
+      <w:bookmarkStart w:id="2" w:name="_Toc420672591"/>
+      <w:r>
+        <w:t>Descripción</w:t>
       </w:r>
       <w:bookmarkEnd w:id="2"/>
     </w:p>
+    <w:p/>
     <w:p>
       <w:pPr>
         <w:pStyle w:val="Ttulo2"/>
       </w:pPr>
-      <w:bookmarkStart w:id="3" w:name="_Toc420672591"/>
-      <w:r>
-        <w:t>Descripción</w:t>
+      <w:bookmarkStart w:id="3" w:name="_Toc420672592"/>
+      <w:r>
+        <w:t>Antecedentes</w:t>
       </w:r>
       <w:bookmarkEnd w:id="3"/>
     </w:p>
@@ -3538,9 +3547,9 @@
       <w:pPr>
         <w:pStyle w:val="Ttulo2"/>
       </w:pPr>
-      <w:bookmarkStart w:id="4" w:name="_Toc420672592"/>
-      <w:r>
-        <w:t>Antecedentes</w:t>
+      <w:bookmarkStart w:id="4" w:name="_Toc420672593"/>
+      <w:r>
+        <w:t>Misión y Visión</w:t>
       </w:r>
       <w:bookmarkEnd w:id="4"/>
     </w:p>
@@ -3549,41 +3558,41 @@
       <w:pPr>
         <w:pStyle w:val="Ttulo2"/>
       </w:pPr>
-      <w:bookmarkStart w:id="5" w:name="_Toc420672593"/>
-      <w:r>
-        <w:t>Misión y Visión</w:t>
+      <w:bookmarkStart w:id="5" w:name="_Toc420672594"/>
+      <w:r>
+        <w:t>Objetivos Generales</w:t>
       </w:r>
       <w:bookmarkEnd w:id="5"/>
     </w:p>
     <w:p/>
     <w:p>
       <w:pPr>
+        <w:pStyle w:val="Ttulo1"/>
+      </w:pPr>
+      <w:bookmarkStart w:id="6" w:name="_Toc420672595"/>
+      <w:r>
+        <w:t>Sistema</w:t>
+      </w:r>
+      <w:bookmarkEnd w:id="6"/>
+    </w:p>
+    <w:p>
+      <w:pPr>
         <w:pStyle w:val="Ttulo2"/>
       </w:pPr>
-      <w:bookmarkStart w:id="6" w:name="_Toc420672594"/>
-      <w:r>
-        <w:t>Objetivos Generales</w:t>
-      </w:r>
-      <w:bookmarkEnd w:id="6"/>
+      <w:bookmarkStart w:id="7" w:name="_Toc420672596"/>
+      <w:r>
+        <w:t>Descripción y delimitación del sistema</w:t>
+      </w:r>
+      <w:bookmarkEnd w:id="7"/>
     </w:p>
     <w:p/>
     <w:p>
       <w:pPr>
-        <w:pStyle w:val="Ttulo1"/>
-      </w:pPr>
-      <w:bookmarkStart w:id="7" w:name="_Toc420672595"/>
-      <w:r>
-        <w:t>Sistema</w:t>
-      </w:r>
-      <w:bookmarkEnd w:id="7"/>
-    </w:p>
-    <w:p>
-      <w:pPr>
         <w:pStyle w:val="Ttulo2"/>
       </w:pPr>
-      <w:bookmarkStart w:id="8" w:name="_Toc420672596"/>
-      <w:r>
-        <w:t>Descripción y delimitación del sistema</w:t>
+      <w:bookmarkStart w:id="8" w:name="_Toc420672597"/>
+      <w:r>
+        <w:t>Objetivos generales</w:t>
       </w:r>
       <w:bookmarkEnd w:id="8"/>
     </w:p>
@@ -3592,23 +3601,36 @@
       <w:pPr>
         <w:pStyle w:val="Ttulo2"/>
       </w:pPr>
-      <w:bookmarkStart w:id="9" w:name="_Toc420672597"/>
-      <w:r>
-        <w:t>Objetivos generales</w:t>
+      <w:bookmarkStart w:id="9" w:name="_Toc420672598"/>
+      <w:r>
+        <w:t>Descripción de usuarios</w:t>
       </w:r>
       <w:bookmarkEnd w:id="9"/>
     </w:p>
-    <w:p/>
     <w:p>
+      <w:bookmarkStart w:id="10" w:name="_GoBack"/>
+      <w:bookmarkEnd w:id="10"/>
+    </w:p>
+    <w:p>
+      <w:pPr>
+        <w:pStyle w:val="Ttulo1"/>
+      </w:pPr>
+      <w:bookmarkStart w:id="11" w:name="_Toc420672599"/>
+      <w:r>
+        <w:lastRenderedPageBreak/>
+        <w:t>Especificación de requerimientos</w:t>
+      </w:r>
+      <w:bookmarkEnd w:id="11"/>
+    </w:p>
+    <w:p>
       <w:pPr>
         <w:pStyle w:val="Ttulo2"/>
       </w:pPr>
-      <w:bookmarkStart w:id="10" w:name="_Toc420672598"/>
-      <w:r>
-        <w:lastRenderedPageBreak/>
-        <w:t>Descripción de usuarios</w:t>
-      </w:r>
-      <w:bookmarkEnd w:id="10"/>
+      <w:bookmarkStart w:id="12" w:name="_Toc420672600"/>
+      <w:r>
+        <w:t>Diagrama de clases</w:t>
+      </w:r>
+      <w:bookmarkEnd w:id="12"/>
     </w:p>
     <w:p>
       <w:r>
@@ -3617,7 +3639,73 @@
           <w:lang w:eastAsia="es-MX"/>
         </w:rPr>
         <w:drawing>
-          <wp:inline distT="0" distB="0" distL="0" distR="0" wp14:anchorId="33CC8E47" wp14:editId="497AF5E3">
+          <wp:inline distT="0" distB="0" distL="0" distR="0" wp14:anchorId="5A863794" wp14:editId="6A0F2059">
+            <wp:extent cx="6400800" cy="3024505"/>
+            <wp:effectExtent l="0" t="0" r="0" b="4445"/>
+            <wp:docPr id="13" name="0 Imagen"/>
+            <wp:cNvGraphicFramePr>
+              <a:graphicFrameLocks xmlns:a="http://schemas.openxmlformats.org/drawingml/2006/main" noChangeAspect="1"/>
+            </wp:cNvGraphicFramePr>
+            <a:graphic xmlns:a="http://schemas.openxmlformats.org/drawingml/2006/main">
+              <a:graphicData uri="http://schemas.openxmlformats.org/drawingml/2006/picture">
+                <pic:pic xmlns:pic="http://schemas.openxmlformats.org/drawingml/2006/picture">
+                  <pic:nvPicPr>
+                    <pic:cNvPr id="0" name="clases_1.png"/>
+                    <pic:cNvPicPr/>
+                  </pic:nvPicPr>
+                  <pic:blipFill>
+                    <a:blip r:embed="rId10">
+                      <a:extLst>
+                        <a:ext uri="{28A0092B-C50C-407E-A947-70E740481C1C}">
+                          <a14:useLocalDpi xmlns:a14="http://schemas.microsoft.com/office/drawing/2010/main" val="0"/>
+                        </a:ext>
+                      </a:extLst>
+                    </a:blip>
+                    <a:stretch>
+                      <a:fillRect/>
+                    </a:stretch>
+                  </pic:blipFill>
+                  <pic:spPr>
+                    <a:xfrm>
+                      <a:off x="0" y="0"/>
+                      <a:ext cx="6400800" cy="3024505"/>
+                    </a:xfrm>
+                    <a:prstGeom prst="rect">
+                      <a:avLst/>
+                    </a:prstGeom>
+                  </pic:spPr>
+                </pic:pic>
+              </a:graphicData>
+            </a:graphic>
+          </wp:inline>
+        </w:drawing>
+      </w:r>
+    </w:p>
+    <w:p>
+      <w:pPr>
+        <w:pStyle w:val="Ttulo2"/>
+      </w:pPr>
+      <w:bookmarkStart w:id="13" w:name="_Toc420672601"/>
+      <w:r>
+        <w:lastRenderedPageBreak/>
+        <w:t>Diagrama de c</w:t>
+      </w:r>
+      <w:r>
+        <w:t>asos</w:t>
+      </w:r>
+      <w:r>
+        <w:t xml:space="preserve"> de uso</w:t>
+      </w:r>
+      <w:bookmarkEnd w:id="13"/>
+    </w:p>
+    <w:p>
+      <w:r>
+        <w:rPr>
+          <w:noProof/>
+          <w:lang w:eastAsia="es-MX"/>
+        </w:rPr>
+        <w:drawing>
+          <wp:inline distT="0" distB="0" distL="0" distR="0" wp14:anchorId="6158F2A3" wp14:editId="2C613E2B">
             <wp:extent cx="5600700" cy="1752600"/>
             <wp:effectExtent l="0" t="0" r="0" b="0"/>
             <wp:docPr id="5" name="Imagen 5" descr="C:\Users\Ricardo\AppData\Local\Microsoft\Windows\INetCache\Content.Word\Diagramadecasodeuso2.png"/>
@@ -3634,7 +3722,7 @@
                     </pic:cNvPicPr>
                   </pic:nvPicPr>
                   <pic:blipFill rotWithShape="1">
-                    <a:blip r:embed="rId10">
+                    <a:blip r:embed="rId11">
                       <a:extLst>
                         <a:ext uri="{28A0092B-C50C-407E-A947-70E740481C1C}">
                           <a14:useLocalDpi xmlns:a14="http://schemas.microsoft.com/office/drawing/2010/main" val="0"/>
@@ -3674,7 +3762,7 @@
           <w:lang w:eastAsia="es-MX"/>
         </w:rPr>
         <w:drawing>
-          <wp:inline distT="0" distB="0" distL="0" distR="0" wp14:anchorId="0E630945" wp14:editId="086743B5">
+          <wp:inline distT="0" distB="0" distL="0" distR="0" wp14:anchorId="299AC121" wp14:editId="30EFC9BC">
             <wp:extent cx="4933950" cy="2562225"/>
             <wp:effectExtent l="0" t="0" r="0" b="9525"/>
             <wp:docPr id="556" name="Imagen 556" descr="Diagramadecasodeuso5"/>
@@ -3691,7 +3779,7 @@
                     </pic:cNvPicPr>
                   </pic:nvPicPr>
                   <pic:blipFill rotWithShape="1">
-                    <a:blip r:embed="rId11">
+                    <a:blip r:embed="rId12">
                       <a:extLst>
                         <a:ext uri="{28A0092B-C50C-407E-A947-70E740481C1C}">
                           <a14:useLocalDpi xmlns:a14="http://schemas.microsoft.com/office/drawing/2010/main" val="0"/>
@@ -3731,7 +3819,7 @@
           <w:lang w:eastAsia="es-MX"/>
         </w:rPr>
         <w:drawing>
-          <wp:inline distT="0" distB="0" distL="0" distR="0" wp14:anchorId="26068D7A" wp14:editId="646E5397">
+          <wp:inline distT="0" distB="0" distL="0" distR="0" wp14:anchorId="46932FF8" wp14:editId="17A42087">
             <wp:extent cx="4940241" cy="1781175"/>
             <wp:effectExtent l="0" t="0" r="0" b="0"/>
             <wp:docPr id="557" name="Imagen 557" descr="C:\Users\Ricardo\AppData\Local\Microsoft\Windows\INetCache\Content.Word\Diagramadecasodeuso4.png"/>
@@ -3748,7 +3836,7 @@
                     </pic:cNvPicPr>
                   </pic:nvPicPr>
                   <pic:blipFill rotWithShape="1">
-                    <a:blip r:embed="rId12">
+                    <a:blip r:embed="rId13">
                       <a:extLst>
                         <a:ext uri="{28A0092B-C50C-407E-A947-70E740481C1C}">
                           <a14:useLocalDpi xmlns:a14="http://schemas.microsoft.com/office/drawing/2010/main" val="0"/>
@@ -3783,93 +3871,6 @@
         </w:drawing>
       </w:r>
     </w:p>
-    <w:p>
-      <w:pPr>
-        <w:pStyle w:val="Ttulo1"/>
-      </w:pPr>
-      <w:bookmarkStart w:id="11" w:name="_Toc420672599"/>
-      <w:r>
-        <w:lastRenderedPageBreak/>
-        <w:t>Especificación de requerimientos</w:t>
-      </w:r>
-      <w:bookmarkEnd w:id="11"/>
-    </w:p>
-    <w:p>
-      <w:pPr>
-        <w:pStyle w:val="Ttulo2"/>
-      </w:pPr>
-      <w:bookmarkStart w:id="12" w:name="_Toc420672600"/>
-      <w:r>
-        <w:t>Diagrama de clases</w:t>
-      </w:r>
-      <w:bookmarkEnd w:id="12"/>
-    </w:p>
-    <w:p>
-      <w:r>
-        <w:rPr>
-          <w:noProof/>
-          <w:lang w:eastAsia="es-MX"/>
-        </w:rPr>
-        <w:drawing>
-          <wp:inline distT="0" distB="0" distL="0" distR="0" wp14:anchorId="0A7749EC" wp14:editId="1D5B89ED">
-            <wp:extent cx="6400800" cy="3024505"/>
-            <wp:effectExtent l="0" t="0" r="0" b="4445"/>
-            <wp:docPr id="13" name="0 Imagen"/>
-            <wp:cNvGraphicFramePr>
-              <a:graphicFrameLocks xmlns:a="http://schemas.openxmlformats.org/drawingml/2006/main" noChangeAspect="1"/>
-            </wp:cNvGraphicFramePr>
-            <a:graphic xmlns:a="http://schemas.openxmlformats.org/drawingml/2006/main">
-              <a:graphicData uri="http://schemas.openxmlformats.org/drawingml/2006/picture">
-                <pic:pic xmlns:pic="http://schemas.openxmlformats.org/drawingml/2006/picture">
-                  <pic:nvPicPr>
-                    <pic:cNvPr id="0" name="clases_1.png"/>
-                    <pic:cNvPicPr/>
-                  </pic:nvPicPr>
-                  <pic:blipFill>
-                    <a:blip r:embed="rId13">
-                      <a:extLst>
-                        <a:ext uri="{28A0092B-C50C-407E-A947-70E740481C1C}">
-                          <a14:useLocalDpi xmlns:a14="http://schemas.microsoft.com/office/drawing/2010/main" val="0"/>
-                        </a:ext>
-                      </a:extLst>
-                    </a:blip>
-                    <a:stretch>
-                      <a:fillRect/>
-                    </a:stretch>
-                  </pic:blipFill>
-                  <pic:spPr>
-                    <a:xfrm>
-                      <a:off x="0" y="0"/>
-                      <a:ext cx="6400800" cy="3024505"/>
-                    </a:xfrm>
-                    <a:prstGeom prst="rect">
-                      <a:avLst/>
-                    </a:prstGeom>
-                  </pic:spPr>
-                </pic:pic>
-              </a:graphicData>
-            </a:graphic>
-          </wp:inline>
-        </w:drawing>
-      </w:r>
-    </w:p>
-    <w:p>
-      <w:pPr>
-        <w:pStyle w:val="Ttulo2"/>
-      </w:pPr>
-      <w:bookmarkStart w:id="13" w:name="_Toc420672601"/>
-      <w:r>
-        <w:t>Diagrama de c</w:t>
-      </w:r>
-      <w:r>
-        <w:t>asos</w:t>
-      </w:r>
-      <w:r>
-        <w:t xml:space="preserve"> de uso</w:t>
-      </w:r>
-      <w:bookmarkEnd w:id="13"/>
-    </w:p>
-    <w:p/>
     <w:p/>
     <w:p>
       <w:pPr>
@@ -4184,18 +4185,122 @@
       </w:r>
       <w:bookmarkEnd w:id="17"/>
     </w:p>
-    <w:p/>
     <w:p>
+      <w:r>
+        <w:rPr>
+          <w:noProof/>
+          <w:lang w:eastAsia="es-MX"/>
+        </w:rPr>
+        <w:drawing>
+          <wp:inline distT="0" distB="0" distL="0" distR="0">
+            <wp:extent cx="6395804" cy="3166533"/>
+            <wp:effectExtent l="0" t="0" r="5080" b="0"/>
+            <wp:docPr id="369" name="0 Imagen"/>
+            <wp:cNvGraphicFramePr>
+              <a:graphicFrameLocks xmlns:a="http://schemas.openxmlformats.org/drawingml/2006/main" noChangeAspect="1"/>
+            </wp:cNvGraphicFramePr>
+            <a:graphic xmlns:a="http://schemas.openxmlformats.org/drawingml/2006/main">
+              <a:graphicData uri="http://schemas.openxmlformats.org/drawingml/2006/picture">
+                <pic:pic xmlns:pic="http://schemas.openxmlformats.org/drawingml/2006/picture">
+                  <pic:nvPicPr>
+                    <pic:cNvPr id="0" name="Diagrama.png"/>
+                    <pic:cNvPicPr/>
+                  </pic:nvPicPr>
+                  <pic:blipFill rotWithShape="1">
+                    <a:blip r:embed="rId19">
+                      <a:extLst>
+                        <a:ext uri="{28A0092B-C50C-407E-A947-70E740481C1C}">
+                          <a14:useLocalDpi xmlns:a14="http://schemas.microsoft.com/office/drawing/2010/main" val="0"/>
+                        </a:ext>
+                      </a:extLst>
+                    </a:blip>
+                    <a:srcRect t="21726" b="22619"/>
+                    <a:stretch/>
+                  </pic:blipFill>
+                  <pic:spPr bwMode="auto">
+                    <a:xfrm>
+                      <a:off x="0" y="0"/>
+                      <a:ext cx="6400800" cy="3169007"/>
+                    </a:xfrm>
+                    <a:prstGeom prst="rect">
+                      <a:avLst/>
+                    </a:prstGeom>
+                    <a:ln>
+                      <a:noFill/>
+                    </a:ln>
+                    <a:extLst>
+                      <a:ext uri="{53640926-AAD7-44D8-BBD7-CCE9431645EC}">
+                        <a14:shadowObscured xmlns:a14="http://schemas.microsoft.com/office/drawing/2010/main"/>
+                      </a:ext>
+                    </a:extLst>
+                  </pic:spPr>
+                </pic:pic>
+              </a:graphicData>
+            </a:graphic>
+          </wp:inline>
+        </w:drawing>
+      </w:r>
+    </w:p>
+    <w:p>
       <w:pPr>
         <w:pStyle w:val="Ttulo2"/>
       </w:pPr>
       <w:bookmarkStart w:id="18" w:name="_Toc420672606"/>
       <w:r>
+        <w:lastRenderedPageBreak/>
         <w:t>Esquema de la base de datos</w:t>
       </w:r>
       <w:bookmarkEnd w:id="18"/>
     </w:p>
-    <w:p/>
+    <w:p>
+      <w:r>
+        <w:rPr>
+          <w:noProof/>
+          <w:lang w:eastAsia="es-MX"/>
+        </w:rPr>
+        <w:drawing>
+          <wp:inline distT="0" distB="0" distL="0" distR="0">
+            <wp:extent cx="6400800" cy="5694045"/>
+            <wp:effectExtent l="0" t="0" r="0" b="1905"/>
+            <wp:docPr id="370" name="0 Imagen"/>
+            <wp:cNvGraphicFramePr>
+              <a:graphicFrameLocks xmlns:a="http://schemas.openxmlformats.org/drawingml/2006/main" noChangeAspect="1"/>
+            </wp:cNvGraphicFramePr>
+            <a:graphic xmlns:a="http://schemas.openxmlformats.org/drawingml/2006/main">
+              <a:graphicData uri="http://schemas.openxmlformats.org/drawingml/2006/picture">
+                <pic:pic xmlns:pic="http://schemas.openxmlformats.org/drawingml/2006/picture">
+                  <pic:nvPicPr>
+                    <pic:cNvPr id="0" name="Esquema.png"/>
+                    <pic:cNvPicPr/>
+                  </pic:nvPicPr>
+                  <pic:blipFill>
+                    <a:blip r:embed="rId20">
+                      <a:extLst>
+                        <a:ext uri="{28A0092B-C50C-407E-A947-70E740481C1C}">
+                          <a14:useLocalDpi xmlns:a14="http://schemas.microsoft.com/office/drawing/2010/main" val="0"/>
+                        </a:ext>
+                      </a:extLst>
+                    </a:blip>
+                    <a:stretch>
+                      <a:fillRect/>
+                    </a:stretch>
+                  </pic:blipFill>
+                  <pic:spPr>
+                    <a:xfrm>
+                      <a:off x="0" y="0"/>
+                      <a:ext cx="6400800" cy="5694045"/>
+                    </a:xfrm>
+                    <a:prstGeom prst="rect">
+                      <a:avLst/>
+                    </a:prstGeom>
+                  </pic:spPr>
+                </pic:pic>
+              </a:graphicData>
+            </a:graphic>
+          </wp:inline>
+        </w:drawing>
+      </w:r>
+    </w:p>
     <w:p>
       <w:pPr>
         <w:pStyle w:val="Ttulo3"/>
@@ -4254,7 +4359,7 @@
                     <pic:cNvPicPr/>
                   </pic:nvPicPr>
                   <pic:blipFill>
-                    <a:blip r:embed="rId19">
+                    <a:blip r:embed="rId21">
                       <a:extLst>
                         <a:ext uri="{28A0092B-C50C-407E-A947-70E740481C1C}">
                           <a14:useLocalDpi xmlns:a14="http://schemas.microsoft.com/office/drawing/2010/main" val="0"/>
@@ -4312,7 +4417,7 @@
                     <pic:cNvPicPr/>
                   </pic:nvPicPr>
                   <pic:blipFill rotWithShape="1">
-                    <a:blip r:embed="rId20">
+                    <a:blip r:embed="rId22">
                       <a:extLst>
                         <a:ext uri="{28A0092B-C50C-407E-A947-70E740481C1C}">
                           <a14:useLocalDpi xmlns:a14="http://schemas.microsoft.com/office/drawing/2010/main" val="0"/>
@@ -4633,7 +4738,7 @@
                     <pic:cNvPicPr/>
                   </pic:nvPicPr>
                   <pic:blipFill>
-                    <a:blip r:embed="rId21"/>
+                    <a:blip r:embed="rId23"/>
                     <a:stretch>
                       <a:fillRect/>
                     </a:stretch>
@@ -4695,7 +4800,7 @@
                     <pic:cNvPicPr/>
                   </pic:nvPicPr>
                   <pic:blipFill>
-                    <a:blip r:embed="rId22"/>
+                    <a:blip r:embed="rId24"/>
                     <a:stretch>
                       <a:fillRect/>
                     </a:stretch>
@@ -4788,7 +4893,7 @@
                     <pic:cNvPicPr/>
                   </pic:nvPicPr>
                   <pic:blipFill>
-                    <a:blip r:embed="rId23"/>
+                    <a:blip r:embed="rId25"/>
                     <a:stretch>
                       <a:fillRect/>
                     </a:stretch>
@@ -4843,7 +4948,7 @@
                     <pic:cNvPicPr/>
                   </pic:nvPicPr>
                   <pic:blipFill>
-                    <a:blip r:embed="rId24"/>
+                    <a:blip r:embed="rId26"/>
                     <a:stretch>
                       <a:fillRect/>
                     </a:stretch>
@@ -4904,7 +5009,7 @@
                     <pic:cNvPicPr/>
                   </pic:nvPicPr>
                   <pic:blipFill>
-                    <a:blip r:embed="rId25"/>
+                    <a:blip r:embed="rId27"/>
                     <a:stretch>
                       <a:fillRect/>
                     </a:stretch>
@@ -5010,7 +5115,7 @@
                     <pic:cNvPicPr/>
                   </pic:nvPicPr>
                   <pic:blipFill>
-                    <a:blip r:embed="rId26"/>
+                    <a:blip r:embed="rId28"/>
                     <a:stretch>
                       <a:fillRect/>
                     </a:stretch>
@@ -5094,7 +5199,7 @@
                     <pic:cNvPicPr/>
                   </pic:nvPicPr>
                   <pic:blipFill>
-                    <a:blip r:embed="rId27"/>
+                    <a:blip r:embed="rId29"/>
                     <a:stretch>
                       <a:fillRect/>
                     </a:stretch>
@@ -5116,7 +5221,7 @@
       </w:r>
     </w:p>
     <w:sectPr>
-      <w:footerReference w:type="default" r:id="rId28"/>
+      <w:footerReference w:type="default" r:id="rId30"/>
       <w:pgSz w:w="12240" w:h="15840" w:code="1"/>
       <w:pgMar w:top="1440" w:right="1080" w:bottom="1440" w:left="1080" w:header="709" w:footer="709" w:gutter="0"/>
       <w:pgBorders w:display="notFirstPage" w:offsetFrom="page">
@@ -7646,7 +7751,7 @@
 </file>
 
 <file path=customXml/itemProps2.xml><?xml version="1.0" encoding="utf-8"?>
-<ds:datastoreItem xmlns:ds="http://schemas.openxmlformats.org/officeDocument/2006/customXml" ds:itemID="{77B32C70-4D03-4CBF-AB99-25559E18142F}">
+<ds:datastoreItem xmlns:ds="http://schemas.openxmlformats.org/officeDocument/2006/customXml" ds:itemID="{63BE66C4-932F-4002-82F0-6843240544AD}">
   <ds:schemaRefs>
     <ds:schemaRef ds:uri="http://schemas.openxmlformats.org/officeDocument/2006/bibliography"/>
   </ds:schemaRefs>

</xml_diff>